<commit_message>
Add list of publications to resume
</commit_message>
<xml_diff>
--- a/Yigit _Alparslan_Resume.docx
+++ b/Yigit _Alparslan_Resume.docx
@@ -1,6 +1,6 @@
 
 <file path=word/document.xml><?xml version="1.0" encoding="utf-8"?>
-<w:document xmlns:wpc="http://schemas.microsoft.com/office/word/2010/wordprocessingCanvas" xmlns:cx="http://schemas.microsoft.com/office/drawing/2014/chartex" xmlns:cx1="http://schemas.microsoft.com/office/drawing/2015/9/8/chartex" xmlns:cx2="http://schemas.microsoft.com/office/drawing/2015/10/21/chartex" xmlns:cx3="http://schemas.microsoft.com/office/drawing/2016/5/9/chartex" xmlns:cx4="http://schemas.microsoft.com/office/drawing/2016/5/10/chartex" xmlns:cx5="http://schemas.microsoft.com/office/drawing/2016/5/11/chartex" xmlns:cx6="http://schemas.microsoft.com/office/drawing/2016/5/12/chartex" xmlns:cx7="http://schemas.microsoft.com/office/drawing/2016/5/13/chartex" xmlns:cx8="http://schemas.microsoft.com/office/drawing/2016/5/14/chartex" xmlns:mc="http://schemas.openxmlformats.org/markup-compatibility/2006" xmlns:aink="http://schemas.microsoft.com/office/drawing/2016/ink" xmlns:am3d="http://schemas.microsoft.com/office/drawing/2017/model3d" xmlns:o="urn:schemas-microsoft-com:office:office" xmlns:r="http://schemas.openxmlformats.org/officeDocument/2006/relationships" xmlns:m="http://schemas.openxmlformats.org/officeDocument/2006/math" xmlns:v="urn:schemas-microsoft-com:vml" xmlns:wp14="http://schemas.microsoft.com/office/word/2010/wordprocessingDrawing" xmlns:wp="http://schemas.openxmlformats.org/drawingml/2006/wordprocessingDrawing" xmlns:w10="urn:schemas-microsoft-com:office:word" xmlns:w="http://schemas.openxmlformats.org/wordprocessingml/2006/main" xmlns:w14="http://schemas.microsoft.com/office/word/2010/wordml" xmlns:w15="http://schemas.microsoft.com/office/word/2012/wordml" xmlns:w16cid="http://schemas.microsoft.com/office/word/2016/wordml/cid" xmlns:w16se="http://schemas.microsoft.com/office/word/2015/wordml/symex" xmlns:wpg="http://schemas.microsoft.com/office/word/2010/wordprocessingGroup" xmlns:wpi="http://schemas.microsoft.com/office/word/2010/wordprocessingInk" xmlns:wne="http://schemas.microsoft.com/office/word/2006/wordml" xmlns:wps="http://schemas.microsoft.com/office/word/2010/wordprocessingShape" mc:Ignorable="w14 w15 w16se w16cid wp14">
+<w:document xmlns:wpc="http://schemas.microsoft.com/office/word/2010/wordprocessingCanvas" xmlns:cx="http://schemas.microsoft.com/office/drawing/2014/chartex" xmlns:cx1="http://schemas.microsoft.com/office/drawing/2015/9/8/chartex" xmlns:cx2="http://schemas.microsoft.com/office/drawing/2015/10/21/chartex" xmlns:cx3="http://schemas.microsoft.com/office/drawing/2016/5/9/chartex" xmlns:cx4="http://schemas.microsoft.com/office/drawing/2016/5/10/chartex" xmlns:cx5="http://schemas.microsoft.com/office/drawing/2016/5/11/chartex" xmlns:cx6="http://schemas.microsoft.com/office/drawing/2016/5/12/chartex" xmlns:cx7="http://schemas.microsoft.com/office/drawing/2016/5/13/chartex" xmlns:cx8="http://schemas.microsoft.com/office/drawing/2016/5/14/chartex" xmlns:mc="http://schemas.openxmlformats.org/markup-compatibility/2006" xmlns:aink="http://schemas.microsoft.com/office/drawing/2016/ink" xmlns:am3d="http://schemas.microsoft.com/office/drawing/2017/model3d" xmlns:o="urn:schemas-microsoft-com:office:office" xmlns:r="http://schemas.openxmlformats.org/officeDocument/2006/relationships" xmlns:m="http://schemas.openxmlformats.org/officeDocument/2006/math" xmlns:v="urn:schemas-microsoft-com:vml" xmlns:wp14="http://schemas.microsoft.com/office/word/2010/wordprocessingDrawing" xmlns:wp="http://schemas.openxmlformats.org/drawingml/2006/wordprocessingDrawing" xmlns:w10="urn:schemas-microsoft-com:office:word" xmlns:w="http://schemas.openxmlformats.org/wordprocessingml/2006/main" xmlns:w14="http://schemas.microsoft.com/office/word/2010/wordml" xmlns:w15="http://schemas.microsoft.com/office/word/2012/wordml" xmlns:w16cex="http://schemas.microsoft.com/office/word/2018/wordml/cex" xmlns:w16cid="http://schemas.microsoft.com/office/word/2016/wordml/cid" xmlns:w16="http://schemas.microsoft.com/office/word/2018/wordml" xmlns:w16se="http://schemas.microsoft.com/office/word/2015/wordml/symex" xmlns:wpg="http://schemas.microsoft.com/office/word/2010/wordprocessingGroup" xmlns:wpi="http://schemas.microsoft.com/office/word/2010/wordprocessingInk" xmlns:wne="http://schemas.microsoft.com/office/word/2006/wordml" xmlns:wps="http://schemas.microsoft.com/office/word/2010/wordprocessingShape" mc:Ignorable="w14 w15 w16se w16cid w16 w16cex wp14">
   <w:body>
     <w:p>
       <w:pPr>
@@ -800,6 +800,14 @@
           <w:sz w:val="22"/>
           <w:szCs w:val="22"/>
         </w:rPr>
+        <w:t xml:space="preserve">  </w:t>
+      </w:r>
+      <w:r>
+        <w:rPr>
+          <w:rFonts w:asciiTheme="minorHAnsi" w:eastAsia="Times New Roman" w:hAnsiTheme="minorHAnsi" w:cstheme="minorHAnsi"/>
+          <w:sz w:val="22"/>
+          <w:szCs w:val="22"/>
+        </w:rPr>
         <w:t>Expected</w:t>
       </w:r>
       <w:r>
@@ -816,7 +824,7 @@
           <w:sz w:val="22"/>
           <w:szCs w:val="22"/>
         </w:rPr>
-        <w:t>March</w:t>
+        <w:t xml:space="preserve">June </w:t>
       </w:r>
       <w:r>
         <w:rPr>
@@ -1404,11 +1412,19 @@
         </w:rPr>
         <w:t xml:space="preserve"> </w:t>
       </w:r>
+      <w:proofErr w:type="spellStart"/>
       <w:r>
         <w:rPr>
           <w:rFonts w:asciiTheme="minorHAnsi" w:eastAsia="Calibri Light" w:hAnsiTheme="minorHAnsi" w:cstheme="minorHAnsi"/>
         </w:rPr>
-        <w:t xml:space="preserve">GraphQL  </w:t>
+        <w:t>GraphQL</w:t>
+      </w:r>
+      <w:proofErr w:type="spellEnd"/>
+      <w:r>
+        <w:rPr>
+          <w:rFonts w:asciiTheme="minorHAnsi" w:eastAsia="Calibri Light" w:hAnsiTheme="minorHAnsi" w:cstheme="minorHAnsi"/>
+        </w:rPr>
+        <w:t xml:space="preserve">  </w:t>
       </w:r>
       <w:r>
         <w:rPr>
@@ -2122,16 +2138,7 @@
           <w:color w:val="002060"/>
           <w:sz w:val="24"/>
         </w:rPr>
-        <w:t>-</w:t>
-      </w:r>
-      <w:r>
-        <w:rPr>
-          <w:rFonts w:asciiTheme="minorHAnsi" w:hAnsiTheme="minorHAnsi" w:cstheme="minorHAnsi"/>
-          <w:b/>
-          <w:color w:val="002060"/>
-          <w:sz w:val="24"/>
-        </w:rPr>
-        <w:t xml:space="preserve"> </w:t>
+        <w:t xml:space="preserve">- </w:t>
       </w:r>
       <w:r>
         <w:rPr>
@@ -2358,16 +2365,7 @@
           <w:color w:val="002060"/>
           <w:sz w:val="24"/>
         </w:rPr>
-        <w:t>-</w:t>
-      </w:r>
-      <w:r>
-        <w:rPr>
-          <w:rFonts w:asciiTheme="minorHAnsi" w:hAnsiTheme="minorHAnsi" w:cstheme="minorHAnsi"/>
-          <w:b/>
-          <w:color w:val="002060"/>
-          <w:sz w:val="24"/>
-        </w:rPr>
-        <w:t xml:space="preserve"> </w:t>
+        <w:t xml:space="preserve">- </w:t>
       </w:r>
       <w:r>
         <w:rPr>
@@ -5543,453 +5541,6 @@
     </w:p>
     <w:p>
       <w:pPr>
-        <w:spacing w:line="0" w:lineRule="atLeast"/>
-        <w:rPr>
-          <w:rFonts w:asciiTheme="minorHAnsi" w:hAnsiTheme="minorHAnsi" w:cstheme="minorHAnsi"/>
-          <w:b/>
-          <w:color w:val="002060"/>
-          <w:sz w:val="24"/>
-        </w:rPr>
-      </w:pPr>
-      <w:r>
-        <w:rPr>
-          <w:rFonts w:asciiTheme="minorHAnsi" w:eastAsia="Arial" w:hAnsiTheme="minorHAnsi" w:cstheme="minorHAnsi"/>
-          <w:b/>
-          <w:color w:val="002060"/>
-          <w:sz w:val="26"/>
-          <w:szCs w:val="26"/>
-        </w:rPr>
-        <w:t xml:space="preserve">Perceptual Hashing as a Facial Image Filter presented @ Drexel University               </w:t>
-      </w:r>
-      <w:r>
-        <w:rPr>
-          <w:rFonts w:asciiTheme="minorHAnsi" w:hAnsiTheme="minorHAnsi" w:cstheme="minorHAnsi"/>
-          <w:b/>
-          <w:color w:val="002060"/>
-          <w:sz w:val="24"/>
-        </w:rPr>
-        <w:t>Apr 2019 - June 2019</w:t>
-      </w:r>
-    </w:p>
-    <w:p>
-      <w:pPr>
-        <w:pStyle w:val="ListParagraph"/>
-        <w:numPr>
-          <w:ilvl w:val="0"/>
-          <w:numId w:val="20"/>
-        </w:numPr>
-        <w:tabs>
-          <w:tab w:val="left" w:pos="8980"/>
-        </w:tabs>
-        <w:spacing w:line="0" w:lineRule="atLeast"/>
-        <w:rPr>
-          <w:rFonts w:asciiTheme="minorHAnsi" w:hAnsiTheme="minorHAnsi" w:cstheme="minorHAnsi"/>
-          <w:b/>
-          <w:color w:val="002060"/>
-          <w:sz w:val="24"/>
-        </w:rPr>
-      </w:pPr>
-      <w:r>
-        <w:rPr>
-          <w:rFonts w:asciiTheme="minorHAnsi" w:hAnsiTheme="minorHAnsi" w:cstheme="minorHAnsi"/>
-          <w:sz w:val="22"/>
-          <w:szCs w:val="22"/>
-        </w:rPr>
-        <w:lastRenderedPageBreak/>
-        <w:t>Used Gaussian Blurring as a defense against adversarial attacks, which reported 3.6% increase in accuracy</w:t>
-      </w:r>
-    </w:p>
-    <w:p>
-      <w:pPr>
-        <w:tabs>
-          <w:tab w:val="left" w:pos="8980"/>
-        </w:tabs>
-        <w:spacing w:line="0" w:lineRule="atLeast"/>
-        <w:rPr>
-          <w:rFonts w:asciiTheme="minorHAnsi" w:hAnsiTheme="minorHAnsi" w:cstheme="minorHAnsi"/>
-          <w:b/>
-          <w:color w:val="002060"/>
-          <w:sz w:val="24"/>
-        </w:rPr>
-      </w:pPr>
-      <w:r>
-        <w:rPr>
-          <w:rFonts w:asciiTheme="minorHAnsi" w:hAnsiTheme="minorHAnsi" w:cstheme="minorHAnsi"/>
-          <w:b/>
-          <w:color w:val="002060"/>
-          <w:sz w:val="26"/>
-          <w:szCs w:val="26"/>
-        </w:rPr>
-        <w:t xml:space="preserve">Evaluating Adversarial Attacks in Audio Domain </w:t>
-      </w:r>
-      <w:r>
-        <w:rPr>
-          <w:rFonts w:asciiTheme="minorHAnsi" w:eastAsia="Arial" w:hAnsiTheme="minorHAnsi" w:cstheme="minorHAnsi"/>
-          <w:b/>
-          <w:color w:val="002060"/>
-          <w:sz w:val="26"/>
-          <w:szCs w:val="26"/>
-        </w:rPr>
-        <w:t xml:space="preserve">presented @ </w:t>
-      </w:r>
-      <w:r>
-        <w:rPr>
-          <w:rFonts w:asciiTheme="minorHAnsi" w:eastAsia="Arial" w:hAnsiTheme="minorHAnsi" w:cstheme="minorHAnsi"/>
-          <w:b/>
-          <w:color w:val="002060"/>
-          <w:sz w:val="26"/>
-          <w:szCs w:val="26"/>
-        </w:rPr>
-        <w:t xml:space="preserve">Harvard </w:t>
-      </w:r>
-      <w:r>
-        <w:rPr>
-          <w:rFonts w:asciiTheme="minorHAnsi" w:eastAsia="Arial" w:hAnsiTheme="minorHAnsi" w:cstheme="minorHAnsi"/>
-          <w:b/>
-          <w:color w:val="002060"/>
-          <w:sz w:val="26"/>
-          <w:szCs w:val="26"/>
-        </w:rPr>
-        <w:t>University</w:t>
-      </w:r>
-      <w:r>
-        <w:rPr>
-          <w:rFonts w:asciiTheme="minorHAnsi" w:hAnsiTheme="minorHAnsi" w:cstheme="minorHAnsi"/>
-          <w:b/>
-          <w:color w:val="002060"/>
-          <w:sz w:val="24"/>
-          <w:szCs w:val="24"/>
-        </w:rPr>
-        <w:t xml:space="preserve"> </w:t>
-      </w:r>
-      <w:r>
-        <w:rPr>
-          <w:rFonts w:asciiTheme="minorHAnsi" w:hAnsiTheme="minorHAnsi" w:cstheme="minorHAnsi"/>
-          <w:b/>
-          <w:color w:val="002060"/>
-          <w:sz w:val="24"/>
-          <w:szCs w:val="24"/>
-        </w:rPr>
-        <w:t xml:space="preserve">    </w:t>
-      </w:r>
-      <w:r>
-        <w:rPr>
-          <w:rFonts w:asciiTheme="minorHAnsi" w:hAnsiTheme="minorHAnsi" w:cstheme="minorHAnsi"/>
-          <w:b/>
-          <w:color w:val="002060"/>
-          <w:sz w:val="24"/>
-          <w:szCs w:val="24"/>
-        </w:rPr>
-        <w:t>Jan</w:t>
-      </w:r>
-      <w:r>
-        <w:rPr>
-          <w:rFonts w:asciiTheme="minorHAnsi" w:hAnsiTheme="minorHAnsi" w:cstheme="minorHAnsi"/>
-          <w:b/>
-          <w:color w:val="002060"/>
-          <w:sz w:val="24"/>
-          <w:szCs w:val="24"/>
-        </w:rPr>
-        <w:t xml:space="preserve"> 2019 - A</w:t>
-      </w:r>
-      <w:r>
-        <w:rPr>
-          <w:rFonts w:asciiTheme="minorHAnsi" w:hAnsiTheme="minorHAnsi" w:cstheme="minorHAnsi"/>
-          <w:b/>
-          <w:color w:val="002060"/>
-          <w:sz w:val="24"/>
-          <w:szCs w:val="24"/>
-        </w:rPr>
-        <w:t>pr 2019</w:t>
-      </w:r>
-    </w:p>
-    <w:p>
-      <w:pPr>
-        <w:pStyle w:val="ListParagraph"/>
-        <w:numPr>
-          <w:ilvl w:val="0"/>
-          <w:numId w:val="20"/>
-        </w:numPr>
-        <w:tabs>
-          <w:tab w:val="left" w:pos="8980"/>
-        </w:tabs>
-        <w:spacing w:line="0" w:lineRule="atLeast"/>
-        <w:rPr>
-          <w:rFonts w:asciiTheme="minorHAnsi" w:hAnsiTheme="minorHAnsi" w:cstheme="minorHAnsi"/>
-          <w:color w:val="000000" w:themeColor="text1"/>
-          <w:sz w:val="22"/>
-          <w:szCs w:val="22"/>
-        </w:rPr>
-      </w:pPr>
-      <w:r>
-        <w:rPr>
-          <w:rFonts w:asciiTheme="minorHAnsi" w:hAnsiTheme="minorHAnsi" w:cstheme="minorHAnsi"/>
-          <w:color w:val="000000" w:themeColor="text1"/>
-          <w:sz w:val="22"/>
-          <w:szCs w:val="22"/>
-        </w:rPr>
-        <w:t xml:space="preserve">Created adversarial </w:t>
-      </w:r>
-      <w:r>
-        <w:rPr>
-          <w:rFonts w:asciiTheme="minorHAnsi" w:hAnsiTheme="minorHAnsi" w:cstheme="minorHAnsi"/>
-          <w:color w:val="000000" w:themeColor="text1"/>
-          <w:sz w:val="22"/>
-          <w:szCs w:val="22"/>
-        </w:rPr>
-        <w:t xml:space="preserve">attacks </w:t>
-      </w:r>
-      <w:r>
-        <w:rPr>
-          <w:rFonts w:asciiTheme="minorHAnsi" w:hAnsiTheme="minorHAnsi" w:cstheme="minorHAnsi"/>
-          <w:color w:val="000000" w:themeColor="text1"/>
-          <w:sz w:val="22"/>
-          <w:szCs w:val="22"/>
-        </w:rPr>
-        <w:t>against</w:t>
-      </w:r>
-      <w:r>
-        <w:rPr>
-          <w:rFonts w:asciiTheme="minorHAnsi" w:hAnsiTheme="minorHAnsi" w:cstheme="minorHAnsi"/>
-          <w:color w:val="000000" w:themeColor="text1"/>
-          <w:sz w:val="22"/>
-          <w:szCs w:val="22"/>
-        </w:rPr>
-        <w:t xml:space="preserve"> DeepSpeech </w:t>
-      </w:r>
-      <w:r>
-        <w:rPr>
-          <w:rFonts w:asciiTheme="minorHAnsi" w:hAnsiTheme="minorHAnsi" w:cstheme="minorHAnsi"/>
-          <w:color w:val="000000" w:themeColor="text1"/>
-          <w:sz w:val="22"/>
-          <w:szCs w:val="22"/>
-        </w:rPr>
-        <w:t xml:space="preserve">model that achieved </w:t>
-      </w:r>
-      <w:r>
-        <w:rPr>
-          <w:rFonts w:asciiTheme="minorHAnsi" w:hAnsiTheme="minorHAnsi" w:cstheme="minorHAnsi"/>
-          <w:color w:val="000000" w:themeColor="text1"/>
-          <w:sz w:val="22"/>
-          <w:szCs w:val="22"/>
-        </w:rPr>
-        <w:t>100%</w:t>
-      </w:r>
-      <w:r>
-        <w:rPr>
-          <w:rFonts w:asciiTheme="minorHAnsi" w:hAnsiTheme="minorHAnsi" w:cstheme="minorHAnsi"/>
-          <w:color w:val="000000" w:themeColor="text1"/>
-          <w:sz w:val="22"/>
-          <w:szCs w:val="22"/>
-        </w:rPr>
-        <w:t xml:space="preserve"> adversarial</w:t>
-      </w:r>
-      <w:r>
-        <w:rPr>
-          <w:rFonts w:asciiTheme="minorHAnsi" w:hAnsiTheme="minorHAnsi" w:cstheme="minorHAnsi"/>
-          <w:color w:val="000000" w:themeColor="text1"/>
-          <w:sz w:val="22"/>
-          <w:szCs w:val="22"/>
-        </w:rPr>
-        <w:t xml:space="preserve"> success</w:t>
-      </w:r>
-    </w:p>
-    <w:p>
-      <w:pPr>
-        <w:tabs>
-          <w:tab w:val="left" w:pos="8980"/>
-        </w:tabs>
-        <w:spacing w:line="0" w:lineRule="atLeast"/>
-        <w:rPr>
-          <w:rFonts w:asciiTheme="minorHAnsi" w:hAnsiTheme="minorHAnsi" w:cstheme="minorHAnsi"/>
-          <w:color w:val="000000" w:themeColor="text1"/>
-          <w:sz w:val="22"/>
-          <w:szCs w:val="22"/>
-        </w:rPr>
-      </w:pPr>
-      <w:r>
-        <w:rPr>
-          <w:rFonts w:asciiTheme="minorHAnsi" w:eastAsia="Arial" w:hAnsiTheme="minorHAnsi" w:cstheme="minorHAnsi"/>
-          <w:b/>
-          <w:color w:val="002060"/>
-          <w:sz w:val="26"/>
-          <w:szCs w:val="26"/>
-        </w:rPr>
-        <w:t xml:space="preserve">Evaluating Deep Neural Networks’ Robustness presented @ </w:t>
-      </w:r>
-      <w:r>
-        <w:rPr>
-          <w:rFonts w:asciiTheme="minorHAnsi" w:eastAsia="Arial" w:hAnsiTheme="minorHAnsi" w:cstheme="minorHAnsi"/>
-          <w:b/>
-          <w:color w:val="002060"/>
-          <w:sz w:val="26"/>
-          <w:szCs w:val="26"/>
-        </w:rPr>
-        <w:t xml:space="preserve">Stanford </w:t>
-      </w:r>
-      <w:r>
-        <w:rPr>
-          <w:rFonts w:asciiTheme="minorHAnsi" w:eastAsia="Arial" w:hAnsiTheme="minorHAnsi" w:cstheme="minorHAnsi"/>
-          <w:b/>
-          <w:color w:val="002060"/>
-          <w:sz w:val="26"/>
-          <w:szCs w:val="26"/>
-        </w:rPr>
-        <w:t>University</w:t>
-      </w:r>
-      <w:r>
-        <w:rPr>
-          <w:rFonts w:asciiTheme="minorHAnsi" w:eastAsia="Arial" w:hAnsiTheme="minorHAnsi" w:cstheme="minorHAnsi"/>
-          <w:b/>
-          <w:color w:val="002060"/>
-          <w:sz w:val="26"/>
-          <w:szCs w:val="26"/>
-        </w:rPr>
-        <w:t xml:space="preserve">    </w:t>
-      </w:r>
-      <w:bookmarkStart w:id="0" w:name="_GoBack"/>
-      <w:bookmarkEnd w:id="0"/>
-      <w:r>
-        <w:rPr>
-          <w:rFonts w:asciiTheme="minorHAnsi" w:hAnsiTheme="minorHAnsi" w:cstheme="minorHAnsi"/>
-          <w:b/>
-          <w:color w:val="002060"/>
-          <w:sz w:val="24"/>
-        </w:rPr>
-        <w:t>Nov</w:t>
-      </w:r>
-      <w:r>
-        <w:rPr>
-          <w:rFonts w:asciiTheme="minorHAnsi" w:hAnsiTheme="minorHAnsi" w:cstheme="minorHAnsi"/>
-          <w:b/>
-          <w:color w:val="002060"/>
-          <w:sz w:val="24"/>
-        </w:rPr>
-        <w:t xml:space="preserve"> </w:t>
-      </w:r>
-      <w:r>
-        <w:rPr>
-          <w:rFonts w:asciiTheme="minorHAnsi" w:hAnsiTheme="minorHAnsi" w:cstheme="minorHAnsi"/>
-          <w:b/>
-          <w:color w:val="002060"/>
-          <w:sz w:val="24"/>
-        </w:rPr>
-        <w:t>2018</w:t>
-      </w:r>
-      <w:r>
-        <w:rPr>
-          <w:rFonts w:asciiTheme="minorHAnsi" w:hAnsiTheme="minorHAnsi" w:cstheme="minorHAnsi"/>
-          <w:b/>
-          <w:color w:val="002060"/>
-          <w:sz w:val="24"/>
-        </w:rPr>
-        <w:t xml:space="preserve"> </w:t>
-      </w:r>
-      <w:r>
-        <w:rPr>
-          <w:rFonts w:asciiTheme="minorHAnsi" w:hAnsiTheme="minorHAnsi" w:cstheme="minorHAnsi"/>
-          <w:b/>
-          <w:color w:val="002060"/>
-          <w:sz w:val="24"/>
-        </w:rPr>
-        <w:t>-</w:t>
-      </w:r>
-      <w:r>
-        <w:rPr>
-          <w:rFonts w:asciiTheme="minorHAnsi" w:hAnsiTheme="minorHAnsi" w:cstheme="minorHAnsi"/>
-          <w:b/>
-          <w:color w:val="002060"/>
-          <w:sz w:val="24"/>
-        </w:rPr>
-        <w:t xml:space="preserve"> </w:t>
-      </w:r>
-      <w:r>
-        <w:rPr>
-          <w:rFonts w:asciiTheme="minorHAnsi" w:hAnsiTheme="minorHAnsi" w:cstheme="minorHAnsi"/>
-          <w:b/>
-          <w:color w:val="002060"/>
-          <w:sz w:val="24"/>
-        </w:rPr>
-        <w:t>Dec 2018</w:t>
-      </w:r>
-    </w:p>
-    <w:p>
-      <w:pPr>
-        <w:pStyle w:val="ListParagraph"/>
-        <w:numPr>
-          <w:ilvl w:val="0"/>
-          <w:numId w:val="20"/>
-        </w:numPr>
-        <w:tabs>
-          <w:tab w:val="left" w:pos="980"/>
-        </w:tabs>
-        <w:spacing w:line="0" w:lineRule="atLeast"/>
-        <w:rPr>
-          <w:rFonts w:asciiTheme="minorHAnsi" w:eastAsia="Arial" w:hAnsiTheme="minorHAnsi" w:cstheme="minorHAnsi"/>
-          <w:color w:val="0070C0"/>
-          <w:sz w:val="24"/>
-        </w:rPr>
-      </w:pPr>
-      <w:r>
-        <w:rPr>
-          <w:rFonts w:asciiTheme="minorHAnsi" w:hAnsiTheme="minorHAnsi" w:cstheme="minorHAnsi"/>
-          <w:sz w:val="22"/>
-          <w:szCs w:val="22"/>
-        </w:rPr>
-        <w:t xml:space="preserve">Performed non-targeted </w:t>
-      </w:r>
-      <w:r>
-        <w:rPr>
-          <w:rFonts w:asciiTheme="minorHAnsi" w:hAnsiTheme="minorHAnsi" w:cstheme="minorHAnsi"/>
-          <w:sz w:val="22"/>
-          <w:szCs w:val="22"/>
-        </w:rPr>
-        <w:t xml:space="preserve">adversarial </w:t>
-      </w:r>
-      <w:r>
-        <w:rPr>
-          <w:rFonts w:asciiTheme="minorHAnsi" w:hAnsiTheme="minorHAnsi" w:cstheme="minorHAnsi"/>
-          <w:sz w:val="22"/>
-          <w:szCs w:val="22"/>
-        </w:rPr>
-        <w:t>CW attacks to DNNs and reported an improvement of 44.3</w:t>
-      </w:r>
-      <w:r>
-        <w:rPr>
-          <w:rFonts w:asciiTheme="minorHAnsi" w:hAnsiTheme="minorHAnsi" w:cstheme="minorHAnsi"/>
-          <w:sz w:val="22"/>
-          <w:szCs w:val="22"/>
-        </w:rPr>
-        <w:t>%</w:t>
-      </w:r>
-      <w:r>
-        <w:rPr>
-          <w:rFonts w:asciiTheme="minorHAnsi" w:hAnsiTheme="minorHAnsi" w:cstheme="minorHAnsi"/>
-          <w:sz w:val="22"/>
-          <w:szCs w:val="22"/>
-        </w:rPr>
-        <w:t xml:space="preserve"> on L</w:t>
-      </w:r>
-      <w:r>
-        <w:rPr>
-          <w:rFonts w:asciiTheme="minorHAnsi" w:hAnsiTheme="minorHAnsi" w:cstheme="minorHAnsi"/>
-          <w:sz w:val="22"/>
-          <w:szCs w:val="22"/>
-          <w:vertAlign w:val="subscript"/>
-        </w:rPr>
-        <w:t>2</w:t>
-      </w:r>
-      <w:r>
-        <w:rPr>
-          <w:rFonts w:asciiTheme="minorHAnsi" w:hAnsiTheme="minorHAnsi" w:cstheme="minorHAnsi"/>
-          <w:sz w:val="22"/>
-          <w:szCs w:val="22"/>
-        </w:rPr>
-        <w:t xml:space="preserve"> defense</w:t>
-      </w:r>
-    </w:p>
-    <w:p>
-      <w:pPr>
         <w:tabs>
           <w:tab w:val="left" w:pos="980"/>
         </w:tabs>
@@ -6128,6 +5679,7 @@
           <w:sz w:val="22"/>
           <w:szCs w:val="22"/>
         </w:rPr>
+        <w:lastRenderedPageBreak/>
         <w:t xml:space="preserve">Drexel </w:t>
       </w:r>
       <w:r>
@@ -6227,7 +5779,25 @@
           <w:sz w:val="22"/>
           <w:szCs w:val="22"/>
         </w:rPr>
-        <w:t>Drexel SimpleX – Founder, Editor-In-Chief, Student-run Research Publication Magazine</w:t>
+        <w:t xml:space="preserve">Drexel </w:t>
+      </w:r>
+      <w:proofErr w:type="spellStart"/>
+      <w:r>
+        <w:rPr>
+          <w:rFonts w:asciiTheme="minorHAnsi" w:eastAsia="Arial" w:hAnsiTheme="minorHAnsi" w:cstheme="minorHAnsi"/>
+          <w:sz w:val="22"/>
+          <w:szCs w:val="22"/>
+        </w:rPr>
+        <w:t>SimpleX</w:t>
+      </w:r>
+      <w:proofErr w:type="spellEnd"/>
+      <w:r>
+        <w:rPr>
+          <w:rFonts w:asciiTheme="minorHAnsi" w:eastAsia="Arial" w:hAnsiTheme="minorHAnsi" w:cstheme="minorHAnsi"/>
+          <w:sz w:val="22"/>
+          <w:szCs w:val="22"/>
+        </w:rPr>
+        <w:t xml:space="preserve"> – Founder, Editor-In-Chief, Student-run Research Publication Magazine</w:t>
       </w:r>
       <w:r>
         <w:rPr>
@@ -6256,6 +5826,7 @@
           <w:szCs w:val="22"/>
         </w:rPr>
       </w:pPr>
+      <w:proofErr w:type="spellStart"/>
       <w:r>
         <w:rPr>
           <w:rFonts w:asciiTheme="minorHAnsi" w:hAnsiTheme="minorHAnsi" w:cstheme="minorHAnsi"/>
@@ -6263,7 +5834,17 @@
           <w:szCs w:val="22"/>
           <w:shd w:val="clear" w:color="auto" w:fill="FFFFFF"/>
         </w:rPr>
-        <w:t>DragonHacks (Drexel's very own 24-hour Hackathon)</w:t>
+        <w:t>DragonHacks</w:t>
+      </w:r>
+      <w:proofErr w:type="spellEnd"/>
+      <w:r>
+        <w:rPr>
+          <w:rFonts w:asciiTheme="minorHAnsi" w:hAnsiTheme="minorHAnsi" w:cstheme="minorHAnsi"/>
+          <w:sz w:val="22"/>
+          <w:szCs w:val="22"/>
+          <w:shd w:val="clear" w:color="auto" w:fill="FFFFFF"/>
+        </w:rPr>
+        <w:t xml:space="preserve"> (Drexel's very own 24-hour Hackathon)</w:t>
       </w:r>
       <w:r>
         <w:rPr>
@@ -6410,13 +5991,457 @@
     </w:p>
     <w:p>
       <w:pPr>
+        <w:pStyle w:val="ListParagraph"/>
+        <w:numPr>
+          <w:ilvl w:val="0"/>
+          <w:numId w:val="18"/>
+        </w:numPr>
+        <w:tabs>
+          <w:tab w:val="left" w:pos="980"/>
+        </w:tabs>
         <w:spacing w:line="0" w:lineRule="atLeast"/>
         <w:rPr>
-          <w:rFonts w:asciiTheme="minorHAnsi" w:hAnsiTheme="minorHAnsi" w:cstheme="minorHAnsi"/>
-          <w:sz w:val="22"/>
-          <w:szCs w:val="22"/>
-        </w:rPr>
-      </w:pPr>
+          <w:rFonts w:asciiTheme="minorHAnsi" w:eastAsia="Aharoni" w:hAnsiTheme="minorHAnsi" w:cstheme="minorHAnsi"/>
+          <w:b/>
+          <w:color w:val="002060"/>
+          <w:sz w:val="4"/>
+          <w:szCs w:val="2"/>
+        </w:rPr>
+      </w:pPr>
+    </w:p>
+    <w:p>
+      <w:pPr>
+        <w:tabs>
+          <w:tab w:val="left" w:pos="980"/>
+        </w:tabs>
+        <w:spacing w:line="0" w:lineRule="atLeast"/>
+        <w:rPr>
+          <w:rFonts w:asciiTheme="minorHAnsi" w:eastAsia="Aharoni" w:hAnsiTheme="minorHAnsi" w:cstheme="minorHAnsi"/>
+          <w:b/>
+          <w:szCs w:val="10"/>
+        </w:rPr>
+      </w:pPr>
+      <w:r>
+        <w:rPr>
+          <w:noProof/>
+          <w:sz w:val="32"/>
+          <w:szCs w:val="18"/>
+        </w:rPr>
+        <mc:AlternateContent>
+          <mc:Choice Requires="wps">
+            <w:drawing>
+              <wp:anchor distT="0" distB="0" distL="114300" distR="114300" simplePos="0" relativeHeight="251723776" behindDoc="1" locked="0" layoutInCell="1" allowOverlap="1" wp14:anchorId="012E23BA" wp14:editId="621D5775">
+                <wp:simplePos x="0" y="0"/>
+                <wp:positionH relativeFrom="margin">
+                  <wp:posOffset>-12700</wp:posOffset>
+                </wp:positionH>
+                <wp:positionV relativeFrom="paragraph">
+                  <wp:posOffset>173355</wp:posOffset>
+                </wp:positionV>
+                <wp:extent cx="6949440" cy="0"/>
+                <wp:effectExtent l="0" t="0" r="0" b="0"/>
+                <wp:wrapNone/>
+                <wp:docPr id="1" name="Straight Connector 1"/>
+                <wp:cNvGraphicFramePr>
+                  <a:graphicFrameLocks xmlns:a="http://schemas.openxmlformats.org/drawingml/2006/main"/>
+                </wp:cNvGraphicFramePr>
+                <a:graphic xmlns:a="http://schemas.openxmlformats.org/drawingml/2006/main">
+                  <a:graphicData uri="http://schemas.microsoft.com/office/word/2010/wordprocessingShape">
+                    <wps:wsp>
+                      <wps:cNvCnPr>
+                        <a:cxnSpLocks noChangeShapeType="1"/>
+                      </wps:cNvCnPr>
+                      <wps:spPr bwMode="auto">
+                        <a:xfrm>
+                          <a:off x="0" y="0"/>
+                          <a:ext cx="6949440" cy="0"/>
+                        </a:xfrm>
+                        <a:prstGeom prst="line">
+                          <a:avLst/>
+                        </a:prstGeom>
+                        <a:noFill/>
+                        <a:ln w="19050">
+                          <a:solidFill>
+                            <a:srgbClr val="0070C0"/>
+                          </a:solidFill>
+                          <a:prstDash val="solid"/>
+                          <a:round/>
+                          <a:headEnd/>
+                          <a:tailEnd/>
+                        </a:ln>
+                        <a:extLst>
+                          <a:ext uri="{909E8E84-426E-40DD-AFC4-6F175D3DCCD1}">
+                            <a14:hiddenFill xmlns:a14="http://schemas.microsoft.com/office/drawing/2010/main">
+                              <a:noFill/>
+                            </a14:hiddenFill>
+                          </a:ext>
+                        </a:extLst>
+                      </wps:spPr>
+                      <wps:bodyPr/>
+                    </wps:wsp>
+                  </a:graphicData>
+                </a:graphic>
+                <wp14:sizeRelH relativeFrom="page">
+                  <wp14:pctWidth>0</wp14:pctWidth>
+                </wp14:sizeRelH>
+                <wp14:sizeRelV relativeFrom="page">
+                  <wp14:pctHeight>0</wp14:pctHeight>
+                </wp14:sizeRelV>
+              </wp:anchor>
+            </w:drawing>
+          </mc:Choice>
+          <mc:Fallback>
+            <w:pict>
+              <v:line w14:anchorId="6D9C27C3" id="Straight Connector 1" o:spid="_x0000_s1026" style="position:absolute;z-index:-251592704;visibility:visible;mso-wrap-style:square;mso-width-percent:0;mso-height-percent:0;mso-wrap-distance-left:9pt;mso-wrap-distance-top:0;mso-wrap-distance-right:9pt;mso-wrap-distance-bottom:0;mso-position-horizontal:absolute;mso-position-horizontal-relative:margin;mso-position-vertical:absolute;mso-position-vertical-relative:text;mso-width-percent:0;mso-height-percent:0;mso-width-relative:page;mso-height-relative:page" from="-1pt,13.65pt" to="546.2pt,13.65pt" o:gfxdata="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" strokecolor="#0070c0" strokeweight="1.5pt">
+                <w10:wrap anchorx="margin"/>
+              </v:line>
+            </w:pict>
+          </mc:Fallback>
+        </mc:AlternateContent>
+      </w:r>
+      <w:r>
+        <w:rPr>
+          <w:rFonts w:asciiTheme="minorHAnsi" w:eastAsia="Aharoni" w:hAnsiTheme="minorHAnsi" w:cstheme="minorHAnsi"/>
+          <w:b/>
+          <w:color w:val="002060"/>
+          <w:szCs w:val="10"/>
+        </w:rPr>
+        <w:t>PUBLICATIONS</w:t>
+      </w:r>
+    </w:p>
+    <w:p>
+      <w:pPr>
+        <w:tabs>
+          <w:tab w:val="left" w:pos="2700"/>
+          <w:tab w:val="left" w:pos="4720"/>
+          <w:tab w:val="left" w:pos="6320"/>
+          <w:tab w:val="left" w:pos="9720"/>
+        </w:tabs>
+        <w:spacing w:line="0" w:lineRule="atLeast"/>
+        <w:rPr>
+          <w:rFonts w:asciiTheme="minorHAnsi" w:hAnsiTheme="minorHAnsi" w:cstheme="minorHAnsi"/>
+          <w:sz w:val="22"/>
+          <w:szCs w:val="22"/>
+        </w:rPr>
+      </w:pPr>
+    </w:p>
+    <w:p>
+      <w:pPr>
+        <w:pStyle w:val="ListParagraph"/>
+        <w:numPr>
+          <w:ilvl w:val="0"/>
+          <w:numId w:val="38"/>
+        </w:numPr>
+      </w:pPr>
+      <w:r>
+        <w:t xml:space="preserve">Alparslan, Ken, Yigit Alparslan, and Matthew Burlick. "Towards Evaluating Driver Fatigue with Robust Deep Learning Models." </w:t>
+      </w:r>
+      <w:proofErr w:type="spellStart"/>
+      <w:r>
+        <w:t>arXiv</w:t>
+      </w:r>
+      <w:proofErr w:type="spellEnd"/>
+      <w:r>
+        <w:t xml:space="preserve"> preprint</w:t>
+      </w:r>
+      <w:r>
+        <w:t xml:space="preserve">, </w:t>
+      </w:r>
+      <w:r>
+        <w:t xml:space="preserve"> </w:t>
+      </w:r>
+      <w:hyperlink r:id="rId25" w:history="1">
+        <w:r>
+          <w:rPr>
+            <w:rStyle w:val="Hyperlink"/>
+          </w:rPr>
+          <w:t>https://arxiv.org/abs/2007.08453</w:t>
+        </w:r>
+      </w:hyperlink>
+    </w:p>
+    <w:p>
+      <w:pPr>
+        <w:pStyle w:val="ListParagraph"/>
+        <w:numPr>
+          <w:ilvl w:val="0"/>
+          <w:numId w:val="38"/>
+        </w:numPr>
+      </w:pPr>
+      <w:r>
+        <w:t xml:space="preserve">Alparslan, Ken, Yigit Alparslan, and Matthew Burlick. "Adversarial Attacks against Neural Networks in Audio Domain: Exploiting Principal Components." </w:t>
+      </w:r>
+      <w:proofErr w:type="spellStart"/>
+      <w:r>
+        <w:t>arXiv</w:t>
+      </w:r>
+      <w:proofErr w:type="spellEnd"/>
+      <w:r>
+        <w:t xml:space="preserve"> preprint</w:t>
+      </w:r>
+      <w:r>
+        <w:t xml:space="preserve">, </w:t>
+      </w:r>
+      <w:r>
+        <w:t xml:space="preserve"> </w:t>
+      </w:r>
+      <w:hyperlink r:id="rId26" w:history="1">
+        <w:r>
+          <w:rPr>
+            <w:rStyle w:val="Hyperlink"/>
+          </w:rPr>
+          <w:t>https://arxiv.org/abs/2007.07001</w:t>
+        </w:r>
+      </w:hyperlink>
+    </w:p>
+    <w:p>
+      <w:pPr>
+        <w:pStyle w:val="ListParagraph"/>
+        <w:numPr>
+          <w:ilvl w:val="0"/>
+          <w:numId w:val="38"/>
+        </w:numPr>
+      </w:pPr>
+      <w:r>
+        <w:t xml:space="preserve">Alparslan, Yigit, </w:t>
+      </w:r>
+      <w:proofErr w:type="spellStart"/>
+      <w:r>
+        <w:t>Mannika</w:t>
+      </w:r>
+      <w:proofErr w:type="spellEnd"/>
+      <w:r>
+        <w:t xml:space="preserve"> </w:t>
+      </w:r>
+      <w:proofErr w:type="spellStart"/>
+      <w:r>
+        <w:t>Kshettry</w:t>
+      </w:r>
+      <w:proofErr w:type="spellEnd"/>
+      <w:r>
+        <w:t xml:space="preserve">, and Louis Kratz. "Towards Evaluating Gaussian Blurring in Perceptual Hashing as a Facial Image Filter." </w:t>
+      </w:r>
+      <w:proofErr w:type="spellStart"/>
+      <w:r>
+        <w:t>arXiv</w:t>
+      </w:r>
+      <w:proofErr w:type="spellEnd"/>
+      <w:r>
+        <w:t xml:space="preserve"> preprint</w:t>
+      </w:r>
+      <w:r>
+        <w:t xml:space="preserve">, </w:t>
+      </w:r>
+      <w:hyperlink r:id="rId27" w:history="1">
+        <w:r>
+          <w:rPr>
+            <w:rStyle w:val="Hyperlink"/>
+          </w:rPr>
+          <w:t>https://arxiv.org/abs/2002.00140</w:t>
+        </w:r>
+      </w:hyperlink>
+    </w:p>
+    <w:p>
+      <w:pPr>
+        <w:pStyle w:val="ListParagraph"/>
+        <w:numPr>
+          <w:ilvl w:val="0"/>
+          <w:numId w:val="38"/>
+        </w:numPr>
+      </w:pPr>
+      <w:r>
+        <w:t xml:space="preserve">Alparslan, Yigit, et al. "Adversarial Attacks on Convolutional Neural Networks in Facial Recognition Domain." </w:t>
+      </w:r>
+      <w:proofErr w:type="spellStart"/>
+      <w:r>
+        <w:t>arXiv</w:t>
+      </w:r>
+      <w:proofErr w:type="spellEnd"/>
+      <w:r>
+        <w:t xml:space="preserve"> preprint</w:t>
+      </w:r>
+      <w:r>
+        <w:t xml:space="preserve">, </w:t>
+      </w:r>
+      <w:hyperlink r:id="rId28" w:history="1">
+        <w:r>
+          <w:rPr>
+            <w:rStyle w:val="Hyperlink"/>
+          </w:rPr>
+          <w:t>https://arxiv.org/abs/2001.11137</w:t>
+        </w:r>
+      </w:hyperlink>
+    </w:p>
+    <w:p>
+      <w:pPr>
+        <w:pStyle w:val="ListParagraph"/>
+        <w:numPr>
+          <w:ilvl w:val="0"/>
+          <w:numId w:val="38"/>
+        </w:numPr>
+      </w:pPr>
+      <w:r>
+        <w:t xml:space="preserve">Alparslan, Yigit, et al. "Perfecting the Crime Machine." </w:t>
+      </w:r>
+      <w:proofErr w:type="spellStart"/>
+      <w:r>
+        <w:t>arXiv</w:t>
+      </w:r>
+      <w:proofErr w:type="spellEnd"/>
+      <w:r>
+        <w:t xml:space="preserve"> preprint</w:t>
+      </w:r>
+      <w:r>
+        <w:t xml:space="preserve">, </w:t>
+      </w:r>
+      <w:hyperlink r:id="rId29" w:history="1">
+        <w:r>
+          <w:rPr>
+            <w:rStyle w:val="Hyperlink"/>
+          </w:rPr>
+          <w:t>https://arxiv.org/abs/2001.09764</w:t>
+        </w:r>
+      </w:hyperlink>
+    </w:p>
+    <w:p>
+      <w:pPr>
+        <w:pStyle w:val="ListParagraph"/>
+        <w:numPr>
+          <w:ilvl w:val="0"/>
+          <w:numId w:val="38"/>
+        </w:numPr>
+      </w:pPr>
+      <w:r>
+        <w:t>Schwartz, Daniel, Yigit Alparslan, and Edward Kim. "Regularization and Sparsity for Adversarial Robustness and Stable Attribution."</w:t>
+      </w:r>
+      <w:r>
+        <w:t xml:space="preserve">, </w:t>
+      </w:r>
+      <w:r>
+        <w:t xml:space="preserve"> </w:t>
+      </w:r>
+      <w:hyperlink r:id="rId30" w:history="1">
+        <w:r>
+          <w:rPr>
+            <w:rStyle w:val="Hyperlink"/>
+          </w:rPr>
+          <w:t>https://link.springer.com/chapter/10.1007/978-3-030-64556-4_1</w:t>
+        </w:r>
+      </w:hyperlink>
+    </w:p>
+    <w:p>
+      <w:pPr>
+        <w:pStyle w:val="ListParagraph"/>
+        <w:numPr>
+          <w:ilvl w:val="0"/>
+          <w:numId w:val="38"/>
+        </w:numPr>
+      </w:pPr>
+      <w:r>
+        <w:t>Alparslan, Yigit, et al. "Towards Searching Efficient and Accurate Neural Network Architectures in Binary Classification Problems." </w:t>
+      </w:r>
+      <w:proofErr w:type="spellStart"/>
+      <w:r>
+        <w:t>arXiv</w:t>
+      </w:r>
+      <w:proofErr w:type="spellEnd"/>
+      <w:r>
+        <w:t xml:space="preserve"> preprint</w:t>
+      </w:r>
+      <w:r>
+        <w:t>,</w:t>
+      </w:r>
+      <w:r>
+        <w:t xml:space="preserve"> </w:t>
+      </w:r>
+      <w:hyperlink r:id="rId31" w:history="1">
+        <w:r>
+          <w:rPr>
+            <w:rStyle w:val="Hyperlink"/>
+          </w:rPr>
+          <w:t>https://arxiv.org/abs/2101.06511</w:t>
+        </w:r>
+      </w:hyperlink>
+    </w:p>
+    <w:p>
+      <w:pPr>
+        <w:pStyle w:val="ListParagraph"/>
+        <w:numPr>
+          <w:ilvl w:val="0"/>
+          <w:numId w:val="38"/>
+        </w:numPr>
+      </w:pPr>
+      <w:r>
+        <w:t>Alparslan, Yigit, Ethan Jacob Moyer, and Edward Kim. "Evaluating Online and Offline Accuracy Traversal Algorithms for k-Complete Neural Network Architectures." </w:t>
+      </w:r>
+      <w:proofErr w:type="spellStart"/>
+      <w:r>
+        <w:t>arXiv</w:t>
+      </w:r>
+      <w:proofErr w:type="spellEnd"/>
+      <w:r>
+        <w:t xml:space="preserve"> </w:t>
+      </w:r>
+      <w:r>
+        <w:t xml:space="preserve">preprint, </w:t>
+      </w:r>
+      <w:r>
+        <w:t xml:space="preserve"> </w:t>
+      </w:r>
+      <w:hyperlink r:id="rId32" w:history="1">
+        <w:r>
+          <w:rPr>
+            <w:rStyle w:val="Hyperlink"/>
+          </w:rPr>
+          <w:t>https://arxiv.org/abs/2101.06518</w:t>
+        </w:r>
+      </w:hyperlink>
+    </w:p>
+    <w:p>
+      <w:pPr>
+        <w:pStyle w:val="ListParagraph"/>
+        <w:numPr>
+          <w:ilvl w:val="0"/>
+          <w:numId w:val="38"/>
+        </w:numPr>
+        <w:rPr>
+          <w:rFonts w:asciiTheme="minorHAnsi" w:hAnsiTheme="minorHAnsi" w:cstheme="minorHAnsi"/>
+          <w:sz w:val="22"/>
+          <w:szCs w:val="22"/>
+        </w:rPr>
+      </w:pPr>
+      <w:r>
+        <w:t xml:space="preserve">Alparslan, Yigit and E. Kim. “Robust </w:t>
+      </w:r>
+      <w:proofErr w:type="spellStart"/>
+      <w:r>
+        <w:t>SleepNets</w:t>
+      </w:r>
+      <w:proofErr w:type="spellEnd"/>
+      <w:r>
+        <w:t xml:space="preserve">.” </w:t>
+      </w:r>
+      <w:proofErr w:type="spellStart"/>
+      <w:r>
+        <w:t>arXiv</w:t>
+      </w:r>
+      <w:proofErr w:type="spellEnd"/>
+      <w:r>
+        <w:t xml:space="preserve"> </w:t>
+      </w:r>
+      <w:r>
+        <w:t>preprint</w:t>
+      </w:r>
+      <w:r>
+        <w:t xml:space="preserve">, </w:t>
+      </w:r>
+      <w:hyperlink r:id="rId33" w:history="1">
+        <w:r>
+          <w:rPr>
+            <w:rStyle w:val="Hyperlink"/>
+          </w:rPr>
+          <w:t>https://arxiv.org/abs/2102.12555</w:t>
+        </w:r>
+      </w:hyperlink>
     </w:p>
     <w:sectPr>
       <w:type w:val="continuous"/>
@@ -6432,7 +6457,7 @@
 </file>
 
 <file path=word/endnotes.xml><?xml version="1.0" encoding="utf-8"?>
-<w:endnotes xmlns:wpc="http://schemas.microsoft.com/office/word/2010/wordprocessingCanvas" xmlns:cx="http://schemas.microsoft.com/office/drawing/2014/chartex" xmlns:cx1="http://schemas.microsoft.com/office/drawing/2015/9/8/chartex" xmlns:cx2="http://schemas.microsoft.com/office/drawing/2015/10/21/chartex" xmlns:cx3="http://schemas.microsoft.com/office/drawing/2016/5/9/chartex" xmlns:cx4="http://schemas.microsoft.com/office/drawing/2016/5/10/chartex" xmlns:cx5="http://schemas.microsoft.com/office/drawing/2016/5/11/chartex" xmlns:cx6="http://schemas.microsoft.com/office/drawing/2016/5/12/chartex" xmlns:cx7="http://schemas.microsoft.com/office/drawing/2016/5/13/chartex" xmlns:cx8="http://schemas.microsoft.com/office/drawing/2016/5/14/chartex" xmlns:mc="http://schemas.openxmlformats.org/markup-compatibility/2006" xmlns:aink="http://schemas.microsoft.com/office/drawing/2016/ink" xmlns:am3d="http://schemas.microsoft.com/office/drawing/2017/model3d" xmlns:o="urn:schemas-microsoft-com:office:office" xmlns:r="http://schemas.openxmlformats.org/officeDocument/2006/relationships" xmlns:m="http://schemas.openxmlformats.org/officeDocument/2006/math" xmlns:v="urn:schemas-microsoft-com:vml" xmlns:wp14="http://schemas.microsoft.com/office/word/2010/wordprocessingDrawing" xmlns:wp="http://schemas.openxmlformats.org/drawingml/2006/wordprocessingDrawing" xmlns:w10="urn:schemas-microsoft-com:office:word" xmlns:w="http://schemas.openxmlformats.org/wordprocessingml/2006/main" xmlns:w14="http://schemas.microsoft.com/office/word/2010/wordml" xmlns:w15="http://schemas.microsoft.com/office/word/2012/wordml" xmlns:w16cid="http://schemas.microsoft.com/office/word/2016/wordml/cid" xmlns:w16se="http://schemas.microsoft.com/office/word/2015/wordml/symex" xmlns:wpg="http://schemas.microsoft.com/office/word/2010/wordprocessingGroup" xmlns:wpi="http://schemas.microsoft.com/office/word/2010/wordprocessingInk" xmlns:wne="http://schemas.microsoft.com/office/word/2006/wordml" xmlns:wps="http://schemas.microsoft.com/office/word/2010/wordprocessingShape" mc:Ignorable="w14 w15 w16se w16cid wp14">
+<w:endnotes xmlns:wpc="http://schemas.microsoft.com/office/word/2010/wordprocessingCanvas" xmlns:cx="http://schemas.microsoft.com/office/drawing/2014/chartex" xmlns:cx1="http://schemas.microsoft.com/office/drawing/2015/9/8/chartex" xmlns:cx2="http://schemas.microsoft.com/office/drawing/2015/10/21/chartex" xmlns:cx3="http://schemas.microsoft.com/office/drawing/2016/5/9/chartex" xmlns:cx4="http://schemas.microsoft.com/office/drawing/2016/5/10/chartex" xmlns:cx5="http://schemas.microsoft.com/office/drawing/2016/5/11/chartex" xmlns:cx6="http://schemas.microsoft.com/office/drawing/2016/5/12/chartex" xmlns:cx7="http://schemas.microsoft.com/office/drawing/2016/5/13/chartex" xmlns:cx8="http://schemas.microsoft.com/office/drawing/2016/5/14/chartex" xmlns:mc="http://schemas.openxmlformats.org/markup-compatibility/2006" xmlns:aink="http://schemas.microsoft.com/office/drawing/2016/ink" xmlns:am3d="http://schemas.microsoft.com/office/drawing/2017/model3d" xmlns:o="urn:schemas-microsoft-com:office:office" xmlns:r="http://schemas.openxmlformats.org/officeDocument/2006/relationships" xmlns:m="http://schemas.openxmlformats.org/officeDocument/2006/math" xmlns:v="urn:schemas-microsoft-com:vml" xmlns:wp14="http://schemas.microsoft.com/office/word/2010/wordprocessingDrawing" xmlns:wp="http://schemas.openxmlformats.org/drawingml/2006/wordprocessingDrawing" xmlns:w10="urn:schemas-microsoft-com:office:word" xmlns:w="http://schemas.openxmlformats.org/wordprocessingml/2006/main" xmlns:w14="http://schemas.microsoft.com/office/word/2010/wordml" xmlns:w15="http://schemas.microsoft.com/office/word/2012/wordml" xmlns:w16cex="http://schemas.microsoft.com/office/word/2018/wordml/cex" xmlns:w16cid="http://schemas.microsoft.com/office/word/2016/wordml/cid" xmlns:w16="http://schemas.microsoft.com/office/word/2018/wordml" xmlns:w16se="http://schemas.microsoft.com/office/word/2015/wordml/symex" xmlns:wpg="http://schemas.microsoft.com/office/word/2010/wordprocessingGroup" xmlns:wpi="http://schemas.microsoft.com/office/word/2010/wordprocessingInk" xmlns:wne="http://schemas.microsoft.com/office/word/2006/wordml" xmlns:wps="http://schemas.microsoft.com/office/word/2010/wordprocessingShape" mc:Ignorable="w14 w15 w16se w16cid w16 w16cex wp14">
   <w:endnote w:type="separator" w:id="-1">
     <w:p>
       <w:r>
@@ -6451,7 +6476,7 @@
 </file>
 
 <file path=word/footnotes.xml><?xml version="1.0" encoding="utf-8"?>
-<w:footnotes xmlns:wpc="http://schemas.microsoft.com/office/word/2010/wordprocessingCanvas" xmlns:cx="http://schemas.microsoft.com/office/drawing/2014/chartex" xmlns:cx1="http://schemas.microsoft.com/office/drawing/2015/9/8/chartex" xmlns:cx2="http://schemas.microsoft.com/office/drawing/2015/10/21/chartex" xmlns:cx3="http://schemas.microsoft.com/office/drawing/2016/5/9/chartex" xmlns:cx4="http://schemas.microsoft.com/office/drawing/2016/5/10/chartex" xmlns:cx5="http://schemas.microsoft.com/office/drawing/2016/5/11/chartex" xmlns:cx6="http://schemas.microsoft.com/office/drawing/2016/5/12/chartex" xmlns:cx7="http://schemas.microsoft.com/office/drawing/2016/5/13/chartex" xmlns:cx8="http://schemas.microsoft.com/office/drawing/2016/5/14/chartex" xmlns:mc="http://schemas.openxmlformats.org/markup-compatibility/2006" xmlns:aink="http://schemas.microsoft.com/office/drawing/2016/ink" xmlns:am3d="http://schemas.microsoft.com/office/drawing/2017/model3d" xmlns:o="urn:schemas-microsoft-com:office:office" xmlns:r="http://schemas.openxmlformats.org/officeDocument/2006/relationships" xmlns:m="http://schemas.openxmlformats.org/officeDocument/2006/math" xmlns:v="urn:schemas-microsoft-com:vml" xmlns:wp14="http://schemas.microsoft.com/office/word/2010/wordprocessingDrawing" xmlns:wp="http://schemas.openxmlformats.org/drawingml/2006/wordprocessingDrawing" xmlns:w10="urn:schemas-microsoft-com:office:word" xmlns:w="http://schemas.openxmlformats.org/wordprocessingml/2006/main" xmlns:w14="http://schemas.microsoft.com/office/word/2010/wordml" xmlns:w15="http://schemas.microsoft.com/office/word/2012/wordml" xmlns:w16cid="http://schemas.microsoft.com/office/word/2016/wordml/cid" xmlns:w16se="http://schemas.microsoft.com/office/word/2015/wordml/symex" xmlns:wpg="http://schemas.microsoft.com/office/word/2010/wordprocessingGroup" xmlns:wpi="http://schemas.microsoft.com/office/word/2010/wordprocessingInk" xmlns:wne="http://schemas.microsoft.com/office/word/2006/wordml" xmlns:wps="http://schemas.microsoft.com/office/word/2010/wordprocessingShape" mc:Ignorable="w14 w15 w16se w16cid wp14">
+<w:footnotes xmlns:wpc="http://schemas.microsoft.com/office/word/2010/wordprocessingCanvas" xmlns:cx="http://schemas.microsoft.com/office/drawing/2014/chartex" xmlns:cx1="http://schemas.microsoft.com/office/drawing/2015/9/8/chartex" xmlns:cx2="http://schemas.microsoft.com/office/drawing/2015/10/21/chartex" xmlns:cx3="http://schemas.microsoft.com/office/drawing/2016/5/9/chartex" xmlns:cx4="http://schemas.microsoft.com/office/drawing/2016/5/10/chartex" xmlns:cx5="http://schemas.microsoft.com/office/drawing/2016/5/11/chartex" xmlns:cx6="http://schemas.microsoft.com/office/drawing/2016/5/12/chartex" xmlns:cx7="http://schemas.microsoft.com/office/drawing/2016/5/13/chartex" xmlns:cx8="http://schemas.microsoft.com/office/drawing/2016/5/14/chartex" xmlns:mc="http://schemas.openxmlformats.org/markup-compatibility/2006" xmlns:aink="http://schemas.microsoft.com/office/drawing/2016/ink" xmlns:am3d="http://schemas.microsoft.com/office/drawing/2017/model3d" xmlns:o="urn:schemas-microsoft-com:office:office" xmlns:r="http://schemas.openxmlformats.org/officeDocument/2006/relationships" xmlns:m="http://schemas.openxmlformats.org/officeDocument/2006/math" xmlns:v="urn:schemas-microsoft-com:vml" xmlns:wp14="http://schemas.microsoft.com/office/word/2010/wordprocessingDrawing" xmlns:wp="http://schemas.openxmlformats.org/drawingml/2006/wordprocessingDrawing" xmlns:w10="urn:schemas-microsoft-com:office:word" xmlns:w="http://schemas.openxmlformats.org/wordprocessingml/2006/main" xmlns:w14="http://schemas.microsoft.com/office/word/2010/wordml" xmlns:w15="http://schemas.microsoft.com/office/word/2012/wordml" xmlns:w16cex="http://schemas.microsoft.com/office/word/2018/wordml/cex" xmlns:w16cid="http://schemas.microsoft.com/office/word/2016/wordml/cid" xmlns:w16="http://schemas.microsoft.com/office/word/2018/wordml" xmlns:w16se="http://schemas.microsoft.com/office/word/2015/wordml/symex" xmlns:wpg="http://schemas.microsoft.com/office/word/2010/wordprocessingGroup" xmlns:wpi="http://schemas.microsoft.com/office/word/2010/wordprocessingInk" xmlns:wne="http://schemas.microsoft.com/office/word/2006/wordml" xmlns:wps="http://schemas.microsoft.com/office/word/2010/wordprocessingShape" mc:Ignorable="w14 w15 w16se w16cid w16 w16cex wp14">
   <w:footnote w:type="separator" w:id="-1">
     <w:p>
       <w:r>
@@ -6470,7 +6495,7 @@
 </file>
 
 <file path=word/numbering.xml><?xml version="1.0" encoding="utf-8"?>
-<w:numbering xmlns:wpc="http://schemas.microsoft.com/office/word/2010/wordprocessingCanvas" xmlns:cx="http://schemas.microsoft.com/office/drawing/2014/chartex" xmlns:cx1="http://schemas.microsoft.com/office/drawing/2015/9/8/chartex" xmlns:cx2="http://schemas.microsoft.com/office/drawing/2015/10/21/chartex" xmlns:cx3="http://schemas.microsoft.com/office/drawing/2016/5/9/chartex" xmlns:cx4="http://schemas.microsoft.com/office/drawing/2016/5/10/chartex" xmlns:cx5="http://schemas.microsoft.com/office/drawing/2016/5/11/chartex" xmlns:cx6="http://schemas.microsoft.com/office/drawing/2016/5/12/chartex" xmlns:cx7="http://schemas.microsoft.com/office/drawing/2016/5/13/chartex" xmlns:cx8="http://schemas.microsoft.com/office/drawing/2016/5/14/chartex" xmlns:mc="http://schemas.openxmlformats.org/markup-compatibility/2006" xmlns:aink="http://schemas.microsoft.com/office/drawing/2016/ink" xmlns:am3d="http://schemas.microsoft.com/office/drawing/2017/model3d" xmlns:o="urn:schemas-microsoft-com:office:office" xmlns:r="http://schemas.openxmlformats.org/officeDocument/2006/relationships" xmlns:m="http://schemas.openxmlformats.org/officeDocument/2006/math" xmlns:v="urn:schemas-microsoft-com:vml" xmlns:wp14="http://schemas.microsoft.com/office/word/2010/wordprocessingDrawing" xmlns:wp="http://schemas.openxmlformats.org/drawingml/2006/wordprocessingDrawing" xmlns:w10="urn:schemas-microsoft-com:office:word" xmlns:w="http://schemas.openxmlformats.org/wordprocessingml/2006/main" xmlns:w14="http://schemas.microsoft.com/office/word/2010/wordml" xmlns:w15="http://schemas.microsoft.com/office/word/2012/wordml" xmlns:w16cid="http://schemas.microsoft.com/office/word/2016/wordml/cid" xmlns:w16se="http://schemas.microsoft.com/office/word/2015/wordml/symex" xmlns:wpg="http://schemas.microsoft.com/office/word/2010/wordprocessingGroup" xmlns:wpi="http://schemas.microsoft.com/office/word/2010/wordprocessingInk" xmlns:wne="http://schemas.microsoft.com/office/word/2006/wordml" xmlns:wps="http://schemas.microsoft.com/office/word/2010/wordprocessingShape" mc:Ignorable="w14 w15 w16se w16cid wp14">
+<w:numbering xmlns:wpc="http://schemas.microsoft.com/office/word/2010/wordprocessingCanvas" xmlns:cx="http://schemas.microsoft.com/office/drawing/2014/chartex" xmlns:cx1="http://schemas.microsoft.com/office/drawing/2015/9/8/chartex" xmlns:cx2="http://schemas.microsoft.com/office/drawing/2015/10/21/chartex" xmlns:cx3="http://schemas.microsoft.com/office/drawing/2016/5/9/chartex" xmlns:cx4="http://schemas.microsoft.com/office/drawing/2016/5/10/chartex" xmlns:cx5="http://schemas.microsoft.com/office/drawing/2016/5/11/chartex" xmlns:cx6="http://schemas.microsoft.com/office/drawing/2016/5/12/chartex" xmlns:cx7="http://schemas.microsoft.com/office/drawing/2016/5/13/chartex" xmlns:cx8="http://schemas.microsoft.com/office/drawing/2016/5/14/chartex" xmlns:mc="http://schemas.openxmlformats.org/markup-compatibility/2006" xmlns:aink="http://schemas.microsoft.com/office/drawing/2016/ink" xmlns:am3d="http://schemas.microsoft.com/office/drawing/2017/model3d" xmlns:o="urn:schemas-microsoft-com:office:office" xmlns:r="http://schemas.openxmlformats.org/officeDocument/2006/relationships" xmlns:m="http://schemas.openxmlformats.org/officeDocument/2006/math" xmlns:v="urn:schemas-microsoft-com:vml" xmlns:wp14="http://schemas.microsoft.com/office/word/2010/wordprocessingDrawing" xmlns:wp="http://schemas.openxmlformats.org/drawingml/2006/wordprocessingDrawing" xmlns:w10="urn:schemas-microsoft-com:office:word" xmlns:w="http://schemas.openxmlformats.org/wordprocessingml/2006/main" xmlns:w14="http://schemas.microsoft.com/office/word/2010/wordml" xmlns:w15="http://schemas.microsoft.com/office/word/2012/wordml" xmlns:w16cex="http://schemas.microsoft.com/office/word/2018/wordml/cex" xmlns:w16cid="http://schemas.microsoft.com/office/word/2016/wordml/cid" xmlns:w16="http://schemas.microsoft.com/office/word/2018/wordml" xmlns:w16se="http://schemas.microsoft.com/office/word/2015/wordml/symex" xmlns:wpg="http://schemas.microsoft.com/office/word/2010/wordprocessingGroup" xmlns:wpi="http://schemas.microsoft.com/office/word/2010/wordprocessingInk" xmlns:wne="http://schemas.microsoft.com/office/word/2006/wordml" xmlns:wps="http://schemas.microsoft.com/office/word/2010/wordprocessingShape" mc:Ignorable="w14 w15 w16se w16cid w16 w16cex wp14">
   <w:numPicBullet w:numPicBulletId="0">
     <w:pict>
       <v:shapetype w14:anchorId="2ECCC950" id="_x0000_t75" coordsize="21600,21600" o:spt="75" o:preferrelative="t" path="m@4@5l@4@11@9@11@9@5xe" filled="f" stroked="f">
@@ -6492,7 +6517,7 @@
         <v:path o:extrusionok="f" gradientshapeok="t" o:connecttype="rect"/>
         <o:lock v:ext="edit" aspectratio="t"/>
       </v:shapetype>
-      <v:shape id="_x0000_i1044" type="#_x0000_t75" style="width:7.1pt;height:7.1pt" o:bullet="t">
+      <v:shape id="_x0000_i1134" type="#_x0000_t75" style="width:7.2pt;height:7.2pt" o:bullet="t">
         <v:imagedata r:id="rId1" o:title="clip_image001"/>
       </v:shape>
     </w:pict>
@@ -8763,6 +8788,120 @@
     </w:lvl>
   </w:abstractNum>
   <w:abstractNum w:abstractNumId="24" w15:restartNumberingAfterBreak="0">
+    <w:nsid w:val="53C73849"/>
+    <w:multiLevelType w:val="hybridMultilevel"/>
+    <w:tmpl w:val="C580523C"/>
+    <w:lvl w:ilvl="0" w:tplc="297E1A14">
+      <w:start w:val="1"/>
+      <w:numFmt w:val="bullet"/>
+      <w:lvlText w:val=""/>
+      <w:lvlJc w:val="left"/>
+      <w:pPr>
+        <w:ind w:left="720" w:hanging="360"/>
+      </w:pPr>
+      <w:rPr>
+        <w:rFonts w:ascii="Symbol" w:hAnsi="Symbol" w:hint="default"/>
+        <w:color w:val="4472C4" w:themeColor="accent1"/>
+      </w:rPr>
+    </w:lvl>
+    <w:lvl w:ilvl="1" w:tplc="04090003" w:tentative="1">
+      <w:start w:val="1"/>
+      <w:numFmt w:val="bullet"/>
+      <w:lvlText w:val="o"/>
+      <w:lvlJc w:val="left"/>
+      <w:pPr>
+        <w:ind w:left="1440" w:hanging="360"/>
+      </w:pPr>
+      <w:rPr>
+        <w:rFonts w:ascii="Courier New" w:hAnsi="Courier New" w:cs="Courier New" w:hint="default"/>
+      </w:rPr>
+    </w:lvl>
+    <w:lvl w:ilvl="2" w:tplc="04090005" w:tentative="1">
+      <w:start w:val="1"/>
+      <w:numFmt w:val="bullet"/>
+      <w:lvlText w:val=""/>
+      <w:lvlJc w:val="left"/>
+      <w:pPr>
+        <w:ind w:left="2160" w:hanging="360"/>
+      </w:pPr>
+      <w:rPr>
+        <w:rFonts w:ascii="Wingdings" w:hAnsi="Wingdings" w:hint="default"/>
+      </w:rPr>
+    </w:lvl>
+    <w:lvl w:ilvl="3" w:tplc="04090001" w:tentative="1">
+      <w:start w:val="1"/>
+      <w:numFmt w:val="bullet"/>
+      <w:lvlText w:val=""/>
+      <w:lvlJc w:val="left"/>
+      <w:pPr>
+        <w:ind w:left="2880" w:hanging="360"/>
+      </w:pPr>
+      <w:rPr>
+        <w:rFonts w:ascii="Symbol" w:hAnsi="Symbol" w:hint="default"/>
+      </w:rPr>
+    </w:lvl>
+    <w:lvl w:ilvl="4" w:tplc="04090003" w:tentative="1">
+      <w:start w:val="1"/>
+      <w:numFmt w:val="bullet"/>
+      <w:lvlText w:val="o"/>
+      <w:lvlJc w:val="left"/>
+      <w:pPr>
+        <w:ind w:left="3600" w:hanging="360"/>
+      </w:pPr>
+      <w:rPr>
+        <w:rFonts w:ascii="Courier New" w:hAnsi="Courier New" w:cs="Courier New" w:hint="default"/>
+      </w:rPr>
+    </w:lvl>
+    <w:lvl w:ilvl="5" w:tplc="04090005" w:tentative="1">
+      <w:start w:val="1"/>
+      <w:numFmt w:val="bullet"/>
+      <w:lvlText w:val=""/>
+      <w:lvlJc w:val="left"/>
+      <w:pPr>
+        <w:ind w:left="4320" w:hanging="360"/>
+      </w:pPr>
+      <w:rPr>
+        <w:rFonts w:ascii="Wingdings" w:hAnsi="Wingdings" w:hint="default"/>
+      </w:rPr>
+    </w:lvl>
+    <w:lvl w:ilvl="6" w:tplc="04090001" w:tentative="1">
+      <w:start w:val="1"/>
+      <w:numFmt w:val="bullet"/>
+      <w:lvlText w:val=""/>
+      <w:lvlJc w:val="left"/>
+      <w:pPr>
+        <w:ind w:left="5040" w:hanging="360"/>
+      </w:pPr>
+      <w:rPr>
+        <w:rFonts w:ascii="Symbol" w:hAnsi="Symbol" w:hint="default"/>
+      </w:rPr>
+    </w:lvl>
+    <w:lvl w:ilvl="7" w:tplc="04090003" w:tentative="1">
+      <w:start w:val="1"/>
+      <w:numFmt w:val="bullet"/>
+      <w:lvlText w:val="o"/>
+      <w:lvlJc w:val="left"/>
+      <w:pPr>
+        <w:ind w:left="5760" w:hanging="360"/>
+      </w:pPr>
+      <w:rPr>
+        <w:rFonts w:ascii="Courier New" w:hAnsi="Courier New" w:cs="Courier New" w:hint="default"/>
+      </w:rPr>
+    </w:lvl>
+    <w:lvl w:ilvl="8" w:tplc="04090005" w:tentative="1">
+      <w:start w:val="1"/>
+      <w:numFmt w:val="bullet"/>
+      <w:lvlText w:val=""/>
+      <w:lvlJc w:val="left"/>
+      <w:pPr>
+        <w:ind w:left="6480" w:hanging="360"/>
+      </w:pPr>
+      <w:rPr>
+        <w:rFonts w:ascii="Wingdings" w:hAnsi="Wingdings" w:hint="default"/>
+      </w:rPr>
+    </w:lvl>
+  </w:abstractNum>
+  <w:abstractNum w:abstractNumId="25" w15:restartNumberingAfterBreak="0">
     <w:nsid w:val="5DD924E7"/>
     <w:multiLevelType w:val="hybridMultilevel"/>
     <w:tmpl w:val="7360A672"/>
@@ -8876,7 +9015,7 @@
       </w:rPr>
     </w:lvl>
   </w:abstractNum>
-  <w:abstractNum w:abstractNumId="25" w15:restartNumberingAfterBreak="0">
+  <w:abstractNum w:abstractNumId="26" w15:restartNumberingAfterBreak="0">
     <w:nsid w:val="5EBC1BA5"/>
     <w:multiLevelType w:val="hybridMultilevel"/>
     <w:tmpl w:val="CBBC94D2"/>
@@ -8990,7 +9129,7 @@
       </w:rPr>
     </w:lvl>
   </w:abstractNum>
-  <w:abstractNum w:abstractNumId="26" w15:restartNumberingAfterBreak="0">
+  <w:abstractNum w:abstractNumId="27" w15:restartNumberingAfterBreak="0">
     <w:nsid w:val="61E66E07"/>
     <w:multiLevelType w:val="hybridMultilevel"/>
     <w:tmpl w:val="B6DECFB4"/>
@@ -9104,7 +9243,7 @@
       </w:rPr>
     </w:lvl>
   </w:abstractNum>
-  <w:abstractNum w:abstractNumId="27" w15:restartNumberingAfterBreak="0">
+  <w:abstractNum w:abstractNumId="28" w15:restartNumberingAfterBreak="0">
     <w:nsid w:val="63B0315E"/>
     <w:multiLevelType w:val="hybridMultilevel"/>
     <w:tmpl w:val="DF44BE74"/>
@@ -9218,7 +9357,7 @@
       </w:rPr>
     </w:lvl>
   </w:abstractNum>
-  <w:abstractNum w:abstractNumId="28" w15:restartNumberingAfterBreak="0">
+  <w:abstractNum w:abstractNumId="29" w15:restartNumberingAfterBreak="0">
     <w:nsid w:val="63CE1DD9"/>
     <w:multiLevelType w:val="hybridMultilevel"/>
     <w:tmpl w:val="AF76DB9E"/>
@@ -9332,7 +9471,7 @@
       </w:rPr>
     </w:lvl>
   </w:abstractNum>
-  <w:abstractNum w:abstractNumId="29" w15:restartNumberingAfterBreak="0">
+  <w:abstractNum w:abstractNumId="30" w15:restartNumberingAfterBreak="0">
     <w:nsid w:val="64305BC7"/>
     <w:multiLevelType w:val="hybridMultilevel"/>
     <w:tmpl w:val="77B6F84E"/>
@@ -9446,7 +9585,7 @@
       </w:rPr>
     </w:lvl>
   </w:abstractNum>
-  <w:abstractNum w:abstractNumId="30" w15:restartNumberingAfterBreak="0">
+  <w:abstractNum w:abstractNumId="31" w15:restartNumberingAfterBreak="0">
     <w:nsid w:val="67A900BD"/>
     <w:multiLevelType w:val="multilevel"/>
     <w:tmpl w:val="FBD6CAFA"/>
@@ -9553,7 +9692,7 @@
       </w:rPr>
     </w:lvl>
   </w:abstractNum>
-  <w:abstractNum w:abstractNumId="31" w15:restartNumberingAfterBreak="0">
+  <w:abstractNum w:abstractNumId="32" w15:restartNumberingAfterBreak="0">
     <w:nsid w:val="6AC84BD8"/>
     <w:multiLevelType w:val="hybridMultilevel"/>
     <w:tmpl w:val="E478618C"/>
@@ -9639,7 +9778,120 @@
       </w:pPr>
     </w:lvl>
   </w:abstractNum>
-  <w:abstractNum w:abstractNumId="32" w15:restartNumberingAfterBreak="0">
+  <w:abstractNum w:abstractNumId="33" w15:restartNumberingAfterBreak="0">
+    <w:nsid w:val="6FC93FC8"/>
+    <w:multiLevelType w:val="hybridMultilevel"/>
+    <w:tmpl w:val="5FEA1066"/>
+    <w:lvl w:ilvl="0" w:tplc="0409000F">
+      <w:start w:val="1"/>
+      <w:numFmt w:val="decimal"/>
+      <w:lvlText w:val="%1."/>
+      <w:lvlJc w:val="left"/>
+      <w:pPr>
+        <w:ind w:left="720" w:hanging="360"/>
+      </w:pPr>
+      <w:rPr>
+        <w:rFonts w:hint="default"/>
+      </w:rPr>
+    </w:lvl>
+    <w:lvl w:ilvl="1" w:tplc="04090003" w:tentative="1">
+      <w:start w:val="1"/>
+      <w:numFmt w:val="bullet"/>
+      <w:lvlText w:val="o"/>
+      <w:lvlJc w:val="left"/>
+      <w:pPr>
+        <w:ind w:left="1440" w:hanging="360"/>
+      </w:pPr>
+      <w:rPr>
+        <w:rFonts w:ascii="Courier New" w:hAnsi="Courier New" w:cs="Courier New" w:hint="default"/>
+      </w:rPr>
+    </w:lvl>
+    <w:lvl w:ilvl="2" w:tplc="04090005" w:tentative="1">
+      <w:start w:val="1"/>
+      <w:numFmt w:val="bullet"/>
+      <w:lvlText w:val=""/>
+      <w:lvlJc w:val="left"/>
+      <w:pPr>
+        <w:ind w:left="2160" w:hanging="360"/>
+      </w:pPr>
+      <w:rPr>
+        <w:rFonts w:ascii="Wingdings" w:hAnsi="Wingdings" w:hint="default"/>
+      </w:rPr>
+    </w:lvl>
+    <w:lvl w:ilvl="3" w:tplc="04090001" w:tentative="1">
+      <w:start w:val="1"/>
+      <w:numFmt w:val="bullet"/>
+      <w:lvlText w:val=""/>
+      <w:lvlJc w:val="left"/>
+      <w:pPr>
+        <w:ind w:left="2880" w:hanging="360"/>
+      </w:pPr>
+      <w:rPr>
+        <w:rFonts w:ascii="Symbol" w:hAnsi="Symbol" w:hint="default"/>
+      </w:rPr>
+    </w:lvl>
+    <w:lvl w:ilvl="4" w:tplc="04090003" w:tentative="1">
+      <w:start w:val="1"/>
+      <w:numFmt w:val="bullet"/>
+      <w:lvlText w:val="o"/>
+      <w:lvlJc w:val="left"/>
+      <w:pPr>
+        <w:ind w:left="3600" w:hanging="360"/>
+      </w:pPr>
+      <w:rPr>
+        <w:rFonts w:ascii="Courier New" w:hAnsi="Courier New" w:cs="Courier New" w:hint="default"/>
+      </w:rPr>
+    </w:lvl>
+    <w:lvl w:ilvl="5" w:tplc="04090005" w:tentative="1">
+      <w:start w:val="1"/>
+      <w:numFmt w:val="bullet"/>
+      <w:lvlText w:val=""/>
+      <w:lvlJc w:val="left"/>
+      <w:pPr>
+        <w:ind w:left="4320" w:hanging="360"/>
+      </w:pPr>
+      <w:rPr>
+        <w:rFonts w:ascii="Wingdings" w:hAnsi="Wingdings" w:hint="default"/>
+      </w:rPr>
+    </w:lvl>
+    <w:lvl w:ilvl="6" w:tplc="04090001" w:tentative="1">
+      <w:start w:val="1"/>
+      <w:numFmt w:val="bullet"/>
+      <w:lvlText w:val=""/>
+      <w:lvlJc w:val="left"/>
+      <w:pPr>
+        <w:ind w:left="5040" w:hanging="360"/>
+      </w:pPr>
+      <w:rPr>
+        <w:rFonts w:ascii="Symbol" w:hAnsi="Symbol" w:hint="default"/>
+      </w:rPr>
+    </w:lvl>
+    <w:lvl w:ilvl="7" w:tplc="04090003" w:tentative="1">
+      <w:start w:val="1"/>
+      <w:numFmt w:val="bullet"/>
+      <w:lvlText w:val="o"/>
+      <w:lvlJc w:val="left"/>
+      <w:pPr>
+        <w:ind w:left="5760" w:hanging="360"/>
+      </w:pPr>
+      <w:rPr>
+        <w:rFonts w:ascii="Courier New" w:hAnsi="Courier New" w:cs="Courier New" w:hint="default"/>
+      </w:rPr>
+    </w:lvl>
+    <w:lvl w:ilvl="8" w:tplc="04090005" w:tentative="1">
+      <w:start w:val="1"/>
+      <w:numFmt w:val="bullet"/>
+      <w:lvlText w:val=""/>
+      <w:lvlJc w:val="left"/>
+      <w:pPr>
+        <w:ind w:left="6480" w:hanging="360"/>
+      </w:pPr>
+      <w:rPr>
+        <w:rFonts w:ascii="Wingdings" w:hAnsi="Wingdings" w:hint="default"/>
+      </w:rPr>
+    </w:lvl>
+  </w:abstractNum>
+  <w:abstractNum w:abstractNumId="34" w15:restartNumberingAfterBreak="0">
     <w:nsid w:val="75186E3C"/>
     <w:multiLevelType w:val="hybridMultilevel"/>
     <w:tmpl w:val="36C0C25E"/>
@@ -9753,7 +10005,7 @@
       </w:rPr>
     </w:lvl>
   </w:abstractNum>
-  <w:abstractNum w:abstractNumId="33" w15:restartNumberingAfterBreak="0">
+  <w:abstractNum w:abstractNumId="35" w15:restartNumberingAfterBreak="0">
     <w:nsid w:val="755D334F"/>
     <w:multiLevelType w:val="hybridMultilevel"/>
     <w:tmpl w:val="469662F4"/>
@@ -9842,7 +10094,7 @@
       </w:pPr>
     </w:lvl>
   </w:abstractNum>
-  <w:abstractNum w:abstractNumId="34" w15:restartNumberingAfterBreak="0">
+  <w:abstractNum w:abstractNumId="36" w15:restartNumberingAfterBreak="0">
     <w:nsid w:val="7CC02D21"/>
     <w:multiLevelType w:val="hybridMultilevel"/>
     <w:tmpl w:val="0A642404"/>
@@ -9981,40 +10233,40 @@
     <w:abstractNumId w:val="7"/>
   </w:num>
   <w:num w:numId="9">
-    <w:abstractNumId w:val="30"/>
+    <w:abstractNumId w:val="31"/>
   </w:num>
   <w:num w:numId="10">
-    <w:abstractNumId w:val="30"/>
+    <w:abstractNumId w:val="31"/>
   </w:num>
   <w:num w:numId="11">
-    <w:abstractNumId w:val="32"/>
+    <w:abstractNumId w:val="34"/>
   </w:num>
   <w:num w:numId="12">
     <w:abstractNumId w:val="9"/>
   </w:num>
   <w:num w:numId="13">
-    <w:abstractNumId w:val="25"/>
+    <w:abstractNumId w:val="26"/>
   </w:num>
   <w:num w:numId="14">
     <w:abstractNumId w:val="16"/>
   </w:num>
   <w:num w:numId="15">
-    <w:abstractNumId w:val="34"/>
+    <w:abstractNumId w:val="36"/>
   </w:num>
   <w:num w:numId="16">
-    <w:abstractNumId w:val="24"/>
+    <w:abstractNumId w:val="25"/>
   </w:num>
   <w:num w:numId="17">
     <w:abstractNumId w:val="19"/>
   </w:num>
   <w:num w:numId="18">
-    <w:abstractNumId w:val="26"/>
+    <w:abstractNumId w:val="27"/>
   </w:num>
   <w:num w:numId="19">
     <w:abstractNumId w:val="12"/>
   </w:num>
   <w:num w:numId="20">
-    <w:abstractNumId w:val="28"/>
+    <w:abstractNumId w:val="29"/>
   </w:num>
   <w:num w:numId="21">
     <w:abstractNumId w:val="15"/>
@@ -10032,7 +10284,7 @@
     <w:abstractNumId w:val="23"/>
   </w:num>
   <w:num w:numId="26">
-    <w:abstractNumId w:val="29"/>
+    <w:abstractNumId w:val="30"/>
   </w:num>
   <w:num w:numId="27">
     <w:abstractNumId w:val="8"/>
@@ -10041,13 +10293,13 @@
     <w:abstractNumId w:val="17"/>
   </w:num>
   <w:num w:numId="29">
-    <w:abstractNumId w:val="27"/>
+    <w:abstractNumId w:val="28"/>
   </w:num>
   <w:num w:numId="30">
-    <w:abstractNumId w:val="31"/>
+    <w:abstractNumId w:val="32"/>
   </w:num>
   <w:num w:numId="31">
-    <w:abstractNumId w:val="33"/>
+    <w:abstractNumId w:val="35"/>
   </w:num>
   <w:num w:numId="32">
     <w:abstractNumId w:val="11"/>
@@ -10064,11 +10316,17 @@
   <w:num w:numId="36">
     <w:abstractNumId w:val="22"/>
   </w:num>
+  <w:num w:numId="37">
+    <w:abstractNumId w:val="33"/>
+  </w:num>
+  <w:num w:numId="38">
+    <w:abstractNumId w:val="24"/>
+  </w:num>
 </w:numbering>
 </file>
 
 <file path=word/styles.xml><?xml version="1.0" encoding="utf-8"?>
-<w:styles xmlns:mc="http://schemas.openxmlformats.org/markup-compatibility/2006" xmlns:r="http://schemas.openxmlformats.org/officeDocument/2006/relationships" xmlns:w="http://schemas.openxmlformats.org/wordprocessingml/2006/main" xmlns:w14="http://schemas.microsoft.com/office/word/2010/wordml" xmlns:w15="http://schemas.microsoft.com/office/word/2012/wordml" xmlns:w16cid="http://schemas.microsoft.com/office/word/2016/wordml/cid" xmlns:w16se="http://schemas.microsoft.com/office/word/2015/wordml/symex" mc:Ignorable="w14 w15 w16se w16cid">
+<w:styles xmlns:mc="http://schemas.openxmlformats.org/markup-compatibility/2006" xmlns:r="http://schemas.openxmlformats.org/officeDocument/2006/relationships" xmlns:w="http://schemas.openxmlformats.org/wordprocessingml/2006/main" xmlns:w14="http://schemas.microsoft.com/office/word/2010/wordml" xmlns:w15="http://schemas.microsoft.com/office/word/2012/wordml" xmlns:w16cex="http://schemas.microsoft.com/office/word/2018/wordml/cex" xmlns:w16cid="http://schemas.microsoft.com/office/word/2016/wordml/cid" xmlns:w16="http://schemas.microsoft.com/office/word/2018/wordml" xmlns:w16se="http://schemas.microsoft.com/office/word/2015/wordml/symex" mc:Ignorable="w14 w15 w16se w16cid w16 w16cex">
   <w:docDefaults>
     <w:rPrDefault>
       <w:rPr>
@@ -10264,7 +10522,7 @@
     <w:lsdException w:name="Medium Shading 2 Accent 1" w:uiPriority="64"/>
     <w:lsdException w:name="Medium List 1 Accent 1" w:uiPriority="65"/>
     <w:lsdException w:name="Revision" w:semiHidden="1"/>
-    <w:lsdException w:name="List Paragraph" w:uiPriority="0" w:qFormat="1"/>
+    <w:lsdException w:name="List Paragraph" w:uiPriority="34" w:qFormat="1"/>
     <w:lsdException w:name="Quote" w:uiPriority="29" w:qFormat="1"/>
     <w:lsdException w:name="Intense Quote" w:uiPriority="30" w:qFormat="1"/>
     <w:lsdException w:name="Medium List 2 Accent 1" w:uiPriority="66"/>
@@ -10465,7 +10723,7 @@
   <w:style w:type="paragraph" w:default="1" w:styleId="Normal">
     <w:name w:val="Normal"/>
     <w:qFormat/>
-    <w:rsid w:val="00B22ECA"/>
+    <w:rsid w:val="007B59D6"/>
     <w:pPr>
       <w:spacing w:after="0" w:line="240" w:lineRule="auto"/>
     </w:pPr>
@@ -10570,6 +10828,7 @@
   <w:style w:type="paragraph" w:styleId="ListParagraph">
     <w:name w:val="List Paragraph"/>
     <w:basedOn w:val="Normal"/>
+    <w:uiPriority w:val="34"/>
     <w:qFormat/>
     <w:rsid w:val="00821269"/>
     <w:pPr>

</xml_diff>